<commit_message>
Added items to code of conduct - Archie and Ryan
</commit_message>
<xml_diff>
--- a/Group_1_-_Code_of_Conduct.docx
+++ b/Group_1_-_Code_of_Conduct.docx
@@ -37,6 +37,9 @@
       <w:r>
         <w:t>Respect each member and speak with courtesy</w:t>
       </w:r>
+      <w:r>
+        <w:t>.</w:t>
+      </w:r>
     </w:p>
     <w:p>
       <w:pPr>
@@ -51,7 +54,18 @@
         </w:rPr>
       </w:pPr>
       <w:r>
-        <w:t>Respect race, gender, sexuality, age, disability, nationality, condition or requirement</w:t>
+        <w:t xml:space="preserve">Respect race, gender, sexuality, age, disability, nationality, </w:t>
+      </w:r>
+      <w:proofErr w:type="gramStart"/>
+      <w:r>
+        <w:t>condition</w:t>
+      </w:r>
+      <w:proofErr w:type="gramEnd"/>
+      <w:r>
+        <w:t xml:space="preserve"> or requirement</w:t>
+      </w:r>
+      <w:r>
+        <w:t>.</w:t>
       </w:r>
     </w:p>
     <w:p>
@@ -69,6 +83,9 @@
       <w:r>
         <w:t>Seek help and criticism from team members when stuck</w:t>
       </w:r>
+      <w:r>
+        <w:t>.</w:t>
+      </w:r>
     </w:p>
     <w:p>
       <w:pPr>
@@ -85,6 +102,9 @@
       <w:r>
         <w:t>Express own ideas and opinions</w:t>
       </w:r>
+      <w:r>
+        <w:t>.</w:t>
+      </w:r>
     </w:p>
     <w:p>
       <w:pPr>
@@ -101,6 +121,9 @@
       <w:r>
         <w:t>Credit appropriately</w:t>
       </w:r>
+      <w:r>
+        <w:t xml:space="preserve"> (in commits and in code). </w:t>
+      </w:r>
     </w:p>
     <w:p>
       <w:pPr>
@@ -117,6 +140,9 @@
       <w:r>
         <w:t>Complete your set tasks within set timeframe, inform team of complications</w:t>
       </w:r>
+      <w:r>
+        <w:t>.</w:t>
+      </w:r>
     </w:p>
     <w:p>
       <w:pPr>
@@ -131,7 +157,10 @@
         </w:rPr>
       </w:pPr>
       <w:r>
-        <w:t xml:space="preserve">Let members know if you are unable to make meetings </w:t>
+        <w:t>Let members know if you are unable to make meetings</w:t>
+      </w:r>
+      <w:r>
+        <w:t>.</w:t>
       </w:r>
     </w:p>
     <w:p>
@@ -147,7 +176,21 @@
         </w:rPr>
       </w:pPr>
       <w:r>
-        <w:t>Push work once complete with meaningful commit messages</w:t>
+        <w:t>Push work</w:t>
+      </w:r>
+      <w:r>
+        <w:t xml:space="preserve"> frequently and give a</w:t>
+      </w:r>
+      <w:r>
+        <w:t xml:space="preserve"> meaningful commit </w:t>
+      </w:r>
+      <w:proofErr w:type="gramStart"/>
+      <w:r>
+        <w:t>messages</w:t>
+      </w:r>
+      <w:proofErr w:type="gramEnd"/>
+      <w:r>
+        <w:t>.</w:t>
       </w:r>
     </w:p>
     <w:p>
@@ -165,6 +208,33 @@
       <w:r>
         <w:t>For naming system of files: use camel case (helloWorld.html)</w:t>
       </w:r>
+      <w:r>
+        <w:t>.</w:t>
+      </w:r>
+    </w:p>
+    <w:p>
+      <w:pPr>
+        <w:pStyle w:val="ListParagraph"/>
+        <w:numPr>
+          <w:ilvl w:val="0"/>
+          <w:numId w:val="2"/>
+        </w:numPr>
+        <w:rPr>
+          <w:b/>
+          <w:bCs/>
+        </w:rPr>
+      </w:pPr>
+      <w:r>
+        <w:t xml:space="preserve">Use camel case for code </w:t>
+      </w:r>
+    </w:p>
+    <w:p>
+      <w:pPr>
+        <w:rPr>
+          <w:b/>
+          <w:bCs/>
+        </w:rPr>
+      </w:pPr>
     </w:p>
     <w:p/>
     <w:p>

</xml_diff>

<commit_message>
Temporarily fixed bug with nav bar resizing, current solution refreshes page on page resize, this is inefficient though - Archie
</commit_message>
<xml_diff>
--- a/Group_1_-_Code_of_Conduct.docx
+++ b/Group_1_-_Code_of_Conduct.docx
@@ -56,11 +56,9 @@
       <w:r>
         <w:t xml:space="preserve">Respect race, gender, sexuality, age, disability, nationality, </w:t>
       </w:r>
-      <w:proofErr w:type="gramStart"/>
-      <w:r>
-        <w:t>condition</w:t>
-      </w:r>
-      <w:proofErr w:type="gramEnd"/>
+      <w:r>
+        <w:t>condition,</w:t>
+      </w:r>
       <w:r>
         <w:t xml:space="preserve"> or requirement</w:t>
       </w:r>
@@ -184,11 +182,9 @@
       <w:r>
         <w:t xml:space="preserve"> meaningful commit </w:t>
       </w:r>
-      <w:proofErr w:type="gramStart"/>
-      <w:r>
-        <w:t>messages</w:t>
-      </w:r>
-      <w:proofErr w:type="gramEnd"/>
+      <w:r>
+        <w:t>message</w:t>
+      </w:r>
       <w:r>
         <w:t>.</w:t>
       </w:r>
@@ -225,7 +221,13 @@
         </w:rPr>
       </w:pPr>
       <w:r>
-        <w:t xml:space="preserve">Use camel case for code </w:t>
+        <w:t>Use camel case for code</w:t>
+      </w:r>
+      <w:r>
+        <w:t>.</w:t>
+      </w:r>
+      <w:r>
+        <w:t xml:space="preserve"> </w:t>
       </w:r>
     </w:p>
     <w:p>

</xml_diff>